<commit_message>
Roar, Ready, Heal, DefensePosition, SupportShot 카드 구현 Tount, Ready, DefensePosition, SupportShot 상태이상 구현 Condition을 상속받는 CountCondition, CountdownCondition, AttackedCondition, HitedCondition 을 제작. 기본전투는 일단락하고 앞으로 전체적인 게임 흐름을 제작할 것임
</commit_message>
<xml_diff>
--- a/개발 일지.docx
+++ b/개발 일지.docx
@@ -27,35 +27,11 @@
         <w:rPr>
           <w:rFonts w:hint="eastAsia"/>
         </w:rPr>
-        <w:t xml:space="preserve">에서 계획했던 </w:t>
-      </w:r>
-      <w:proofErr w:type="spellStart"/>
-      <w:r>
-        <w:rPr>
-          <w:rFonts w:hint="eastAsia"/>
-        </w:rPr>
-        <w:t>T</w:t>
-      </w:r>
-      <w:r>
-        <w:t>urnSystem</w:t>
-      </w:r>
-      <w:proofErr w:type="spellEnd"/>
-      <w:r>
-        <w:t xml:space="preserve">, </w:t>
-      </w:r>
-      <w:proofErr w:type="spellStart"/>
-      <w:r>
-        <w:t>CardSystem</w:t>
-      </w:r>
-      <w:proofErr w:type="spellEnd"/>
-      <w:r>
-        <w:t xml:space="preserve">, </w:t>
-      </w:r>
-      <w:proofErr w:type="spellStart"/>
-      <w:r>
-        <w:t>EnemySystem</w:t>
-      </w:r>
-      <w:proofErr w:type="spellEnd"/>
+        <w:t>에서 계획했던 T</w:t>
+      </w:r>
+      <w:r>
+        <w:t>urnSystem, CardSystem, EnemySystem</w:t>
+      </w:r>
       <w:r>
         <w:rPr>
           <w:rFonts w:hint="eastAsia"/>
@@ -68,35 +44,7 @@
         <w:rPr>
           <w:rFonts w:hint="eastAsia"/>
         </w:rPr>
-        <w:t xml:space="preserve">모든 </w:t>
-      </w:r>
-      <w:proofErr w:type="spellStart"/>
-      <w:r>
-        <w:rPr>
-          <w:rFonts w:hint="eastAsia"/>
-        </w:rPr>
-        <w:t>맵을</w:t>
-      </w:r>
-      <w:proofErr w:type="spellEnd"/>
-      <w:r>
-        <w:rPr>
-          <w:rFonts w:hint="eastAsia"/>
-        </w:rPr>
-        <w:t xml:space="preserve"> </w:t>
-      </w:r>
-      <w:proofErr w:type="spellStart"/>
-      <w:r>
-        <w:rPr>
-          <w:rFonts w:hint="eastAsia"/>
-        </w:rPr>
-        <w:t>하드코딩할</w:t>
-      </w:r>
-      <w:proofErr w:type="spellEnd"/>
-      <w:r>
-        <w:rPr>
-          <w:rFonts w:hint="eastAsia"/>
-        </w:rPr>
-        <w:t xml:space="preserve"> 수</w:t>
+        <w:t>모든 맵을 하드코딩할 수</w:t>
       </w:r>
       <w:r>
         <w:t xml:space="preserve"> </w:t>
@@ -143,21 +91,7 @@
         <w:rPr>
           <w:rFonts w:hint="eastAsia"/>
         </w:rPr>
-        <w:t xml:space="preserve">데이터 파일로 </w:t>
-      </w:r>
-      <w:proofErr w:type="gramStart"/>
-      <w:r>
-        <w:rPr>
-          <w:rFonts w:hint="eastAsia"/>
-        </w:rPr>
-        <w:t>사용 하기로</w:t>
-      </w:r>
-      <w:proofErr w:type="gramEnd"/>
-      <w:r>
-        <w:rPr>
-          <w:rFonts w:hint="eastAsia"/>
-        </w:rPr>
-        <w:t xml:space="preserve"> 결정함</w:t>
+        <w:t>데이터 파일로 사용 하기로 결정함</w:t>
       </w:r>
     </w:p>
     <w:p/>
@@ -175,21 +109,7 @@
         <w:rPr>
           <w:rFonts w:hint="eastAsia"/>
         </w:rPr>
-        <w:t xml:space="preserve">를 </w:t>
-      </w:r>
-      <w:proofErr w:type="gramStart"/>
-      <w:r>
-        <w:rPr>
-          <w:rFonts w:hint="eastAsia"/>
-        </w:rPr>
-        <w:t>사용 해야</w:t>
-      </w:r>
-      <w:proofErr w:type="gramEnd"/>
-      <w:r>
-        <w:rPr>
-          <w:rFonts w:hint="eastAsia"/>
-        </w:rPr>
-        <w:t xml:space="preserve"> 하는 곳</w:t>
+        <w:t>를 사용 해야 하는 곳</w:t>
       </w:r>
     </w:p>
     <w:p>
@@ -219,13 +139,8 @@
         <w:t>H</w:t>
       </w:r>
       <w:r>
-        <w:t xml:space="preserve">p, </w:t>
-      </w:r>
-      <w:proofErr w:type="spellStart"/>
-      <w:r>
-        <w:t>DrawCount</w:t>
-      </w:r>
-      <w:proofErr w:type="spellEnd"/>
+        <w:t>p, DrawCount</w:t>
+      </w:r>
     </w:p>
     <w:p>
       <w:r>
@@ -305,21 +220,11 @@
         <w:t>S</w:t>
       </w:r>
       <w:r>
-        <w:t xml:space="preserve">tates, </w:t>
-      </w:r>
-      <w:proofErr w:type="spellStart"/>
-      <w:r>
-        <w:t>MaxHp</w:t>
-      </w:r>
-      <w:proofErr w:type="spellEnd"/>
-      <w:r>
-        <w:t xml:space="preserve">, </w:t>
-      </w:r>
-      <w:proofErr w:type="spellStart"/>
-      <w:r>
-        <w:t>atk</w:t>
-      </w:r>
-      <w:proofErr w:type="spellEnd"/>
+        <w:t>tates, MaxHp</w:t>
+      </w:r>
+      <w:r>
+        <w:t>, atk</w:t>
+      </w:r>
     </w:p>
     <w:p>
       <w:r>
@@ -341,7 +246,6 @@
         </w:numPr>
         <w:ind w:leftChars="0"/>
       </w:pPr>
-      <w:proofErr w:type="spellStart"/>
       <w:r>
         <w:rPr>
           <w:rFonts w:hint="eastAsia"/>
@@ -351,10 +255,8 @@
       <w:r>
         <w:t>llys</w:t>
       </w:r>
-      <w:proofErr w:type="spellEnd"/>
-    </w:p>
-    <w:p>
-      <w:proofErr w:type="spellStart"/>
+    </w:p>
+    <w:p>
       <w:r>
         <w:rPr>
           <w:rFonts w:hint="eastAsia"/>
@@ -364,7 +266,6 @@
       <w:r>
         <w:t>nemySystem</w:t>
       </w:r>
-      <w:proofErr w:type="spellEnd"/>
     </w:p>
     <w:p>
       <w:pPr>
@@ -416,14 +317,12 @@
       <w:r>
         <w:t xml:space="preserve"> </w:t>
       </w:r>
-      <w:proofErr w:type="spellStart"/>
       <w:r>
         <w:rPr>
           <w:rFonts w:hint="eastAsia"/>
         </w:rPr>
         <w:t>ㅂㄷㅂㄷ</w:t>
       </w:r>
-      <w:proofErr w:type="spellEnd"/>
     </w:p>
     <w:p>
       <w:r>
@@ -439,21 +338,10 @@
         <w:rPr>
           <w:rFonts w:hint="eastAsia"/>
         </w:rPr>
-        <w:t>임시</w:t>
-      </w:r>
-      <w:proofErr w:type="gramStart"/>
-      <w:r>
-        <w:rPr>
-          <w:rFonts w:hint="eastAsia"/>
-        </w:rPr>
-        <w:t>)</w:t>
-      </w:r>
-      <w:r>
-        <w:t xml:space="preserve"> :</w:t>
-      </w:r>
-      <w:proofErr w:type="gramEnd"/>
-      <w:r>
-        <w:t xml:space="preserve"> </w:t>
+        <w:t>임시)</w:t>
+      </w:r>
+      <w:r>
+        <w:t xml:space="preserve"> : </w:t>
       </w:r>
       <w:r>
         <w:rPr>
@@ -555,35 +443,7 @@
         <w:rPr>
           <w:rFonts w:hint="eastAsia"/>
         </w:rPr>
-        <w:t xml:space="preserve">나 구조 </w:t>
-      </w:r>
-      <w:proofErr w:type="spellStart"/>
-      <w:r>
-        <w:rPr>
-          <w:rFonts w:hint="eastAsia"/>
-        </w:rPr>
-        <w:t>ㅈㄴ</w:t>
-      </w:r>
-      <w:proofErr w:type="spellEnd"/>
-      <w:r>
-        <w:rPr>
-          <w:rFonts w:hint="eastAsia"/>
-        </w:rPr>
-        <w:t xml:space="preserve"> 잘 </w:t>
-      </w:r>
-      <w:proofErr w:type="spellStart"/>
-      <w:r>
-        <w:rPr>
-          <w:rFonts w:hint="eastAsia"/>
-        </w:rPr>
-        <w:t>만들었어</w:t>
-      </w:r>
-      <w:proofErr w:type="spellEnd"/>
-      <w:r>
-        <w:rPr>
-          <w:rFonts w:hint="eastAsia"/>
-        </w:rPr>
-        <w:t xml:space="preserve"> 진짜 기분 </w:t>
+        <w:t xml:space="preserve">나 구조 ㅈㄴ 잘 만들었어 진짜 기분 </w:t>
       </w:r>
       <w:r>
         <w:rPr>
@@ -606,18 +466,10 @@
         <w:t>C</w:t>
       </w:r>
       <w:r>
-        <w:t>SV(Comma-Separated Values</w:t>
-      </w:r>
-      <w:proofErr w:type="gramStart"/>
-      <w:r>
-        <w:t>)</w:t>
-      </w:r>
-      <w:r>
-        <w:t xml:space="preserve"> :</w:t>
-      </w:r>
-      <w:proofErr w:type="gramEnd"/>
-      <w:r>
-        <w:t xml:space="preserve"> </w:t>
+        <w:t>SV(Comma-Separated Values)</w:t>
+      </w:r>
+      <w:r>
+        <w:t xml:space="preserve"> : </w:t>
       </w:r>
       <w:r>
         <w:rPr>
@@ -676,38 +528,22 @@
       <w:r>
         <w:t xml:space="preserve"> </w:t>
       </w:r>
-      <w:proofErr w:type="gramStart"/>
-      <w:r>
-        <w:rPr>
-          <w:rFonts w:hint="eastAsia"/>
-        </w:rPr>
-        <w:t>한페이지 짜리를</w:t>
-      </w:r>
-      <w:proofErr w:type="gramEnd"/>
-      <w:r>
-        <w:rPr>
-          <w:rFonts w:hint="eastAsia"/>
-        </w:rPr>
-        <w:t xml:space="preserve"> 여러 개 사용해야 한다</w:t>
+      <w:r>
+        <w:rPr>
+          <w:rFonts w:hint="eastAsia"/>
+        </w:rPr>
+        <w:t>한페이지 짜리를 여러 개 사용해야 한다</w:t>
       </w:r>
     </w:p>
     <w:p>
       <w:r>
         <w:t xml:space="preserve">CSV </w:t>
       </w:r>
-      <w:proofErr w:type="spellStart"/>
-      <w:r>
-        <w:rPr>
-          <w:rFonts w:hint="eastAsia"/>
-        </w:rPr>
-        <w:t>파서를</w:t>
-      </w:r>
-      <w:proofErr w:type="spellEnd"/>
-      <w:r>
-        <w:rPr>
-          <w:rFonts w:hint="eastAsia"/>
-        </w:rPr>
-        <w:t xml:space="preserve"> 인터넷에서 찾아서 사용함</w:t>
+      <w:r>
+        <w:rPr>
+          <w:rFonts w:hint="eastAsia"/>
+        </w:rPr>
+        <w:t>파서를 인터넷에서 찾아서 사용함</w:t>
       </w:r>
       <w:r>
         <w:t xml:space="preserve">. </w:t>
@@ -722,21 +558,7 @@
         <w:rPr>
           <w:rFonts w:hint="eastAsia"/>
         </w:rPr>
-        <w:t xml:space="preserve"> 만들지 </w:t>
-      </w:r>
-      <w:proofErr w:type="spellStart"/>
-      <w:r>
-        <w:rPr>
-          <w:rFonts w:hint="eastAsia"/>
-        </w:rPr>
-        <w:t>못한게</w:t>
-      </w:r>
-      <w:proofErr w:type="spellEnd"/>
-      <w:r>
-        <w:rPr>
-          <w:rFonts w:hint="eastAsia"/>
-        </w:rPr>
-        <w:t xml:space="preserve"> 아쉽지만,</w:t>
+        <w:t xml:space="preserve"> 만들지 못한게 아쉽지만,</w:t>
       </w:r>
       <w:r>
         <w:t xml:space="preserve"> </w:t>
@@ -782,21 +604,7 @@
         <w:rPr>
           <w:rFonts w:hint="eastAsia"/>
         </w:rPr>
-        <w:t xml:space="preserve">몬스터 이미지도 그럴싸한 걸로 적용(무단사용 </w:t>
-      </w:r>
-      <w:proofErr w:type="spellStart"/>
-      <w:r>
-        <w:rPr>
-          <w:rFonts w:hint="eastAsia"/>
-        </w:rPr>
-        <w:t>ㅋㅋㅋ</w:t>
-      </w:r>
-      <w:proofErr w:type="spellEnd"/>
-      <w:r>
-        <w:rPr>
-          <w:rFonts w:hint="eastAsia"/>
-        </w:rPr>
-        <w:t>)</w:t>
+        <w:t>몬스터 이미지도 그럴싸한 걸로 적용(무단사용 ㅋㅋㅋ)</w:t>
       </w:r>
       <w:r>
         <w:t xml:space="preserve"> </w:t>
@@ -881,19 +689,11 @@
       <w:r>
         <w:t xml:space="preserve"> </w:t>
       </w:r>
-      <w:proofErr w:type="gramStart"/>
-      <w:r>
-        <w:rPr>
-          <w:rFonts w:hint="eastAsia"/>
-        </w:rPr>
-        <w:t>최대치 만큼</w:t>
-      </w:r>
-      <w:proofErr w:type="gramEnd"/>
-      <w:r>
-        <w:rPr>
-          <w:rFonts w:hint="eastAsia"/>
-        </w:rPr>
-        <w:t xml:space="preserve"> 미리 만들어 둔 U</w:t>
+      <w:r>
+        <w:rPr>
+          <w:rFonts w:hint="eastAsia"/>
+        </w:rPr>
+        <w:t>최대치 만큼 미리 만들어 둔 U</w:t>
       </w:r>
       <w:r>
         <w:t>I</w:t>
@@ -944,50 +744,20 @@
       <w:r>
         <w:t xml:space="preserve"> </w:t>
       </w:r>
-      <w:proofErr w:type="spellStart"/>
-      <w:r>
-        <w:rPr>
-          <w:rFonts w:hint="eastAsia"/>
-        </w:rPr>
-        <w:t>깃허브</w:t>
-      </w:r>
-      <w:proofErr w:type="spellEnd"/>
-      <w:r>
-        <w:rPr>
-          <w:rFonts w:hint="eastAsia"/>
-        </w:rPr>
-        <w:t xml:space="preserve"> 업로드</w:t>
-      </w:r>
-    </w:p>
-    <w:p>
-      <w:r>
-        <w:rPr>
-          <w:rFonts w:hint="eastAsia"/>
-        </w:rPr>
-        <w:t xml:space="preserve">적 </w:t>
-      </w:r>
-      <w:proofErr w:type="spellStart"/>
-      <w:r>
-        <w:rPr>
-          <w:rFonts w:hint="eastAsia"/>
-        </w:rPr>
-        <w:t>체력바</w:t>
-      </w:r>
-      <w:proofErr w:type="spellEnd"/>
-      <w:r>
-        <w:rPr>
-          <w:rFonts w:hint="eastAsia"/>
-        </w:rPr>
-        <w:t xml:space="preserve"> </w:t>
-      </w:r>
-      <w:proofErr w:type="spellStart"/>
-      <w:r>
-        <w:rPr>
-          <w:rFonts w:hint="eastAsia"/>
-        </w:rPr>
-        <w:t>만듬</w:t>
-      </w:r>
-      <w:proofErr w:type="spellEnd"/>
+      <w:r>
+        <w:rPr>
+          <w:rFonts w:hint="eastAsia"/>
+        </w:rPr>
+        <w:t>깃허브 업로드</w:t>
+      </w:r>
+    </w:p>
+    <w:p>
+      <w:r>
+        <w:rPr>
+          <w:rFonts w:hint="eastAsia"/>
+        </w:rPr>
+        <w:t>적 체력바 만듬</w:t>
+      </w:r>
       <w:r>
         <w:t xml:space="preserve">, </w:t>
       </w:r>
@@ -1032,21 +802,7 @@
         <w:rPr>
           <w:rFonts w:hint="eastAsia"/>
         </w:rPr>
-        <w:t xml:space="preserve">아군 </w:t>
-      </w:r>
-      <w:proofErr w:type="spellStart"/>
-      <w:r>
-        <w:rPr>
-          <w:rFonts w:hint="eastAsia"/>
-        </w:rPr>
-        <w:t>체력바</w:t>
-      </w:r>
-      <w:proofErr w:type="spellEnd"/>
-      <w:r>
-        <w:rPr>
-          <w:rFonts w:hint="eastAsia"/>
-        </w:rPr>
-        <w:t xml:space="preserve"> 연동 제대로 안되던 것 수정,</w:t>
+        <w:t>아군 체력바 연동 제대로 안되던 것 수정,</w:t>
       </w:r>
       <w:r>
         <w:t xml:space="preserve"> </w:t>
@@ -1083,21 +839,7 @@
         <w:rPr>
           <w:rFonts w:hint="eastAsia"/>
         </w:rPr>
-        <w:t xml:space="preserve">구체적인 </w:t>
-      </w:r>
-      <w:proofErr w:type="spellStart"/>
-      <w:r>
-        <w:rPr>
-          <w:rFonts w:hint="eastAsia"/>
-        </w:rPr>
-        <w:t>맵을</w:t>
-      </w:r>
-      <w:proofErr w:type="spellEnd"/>
-      <w:r>
-        <w:rPr>
-          <w:rFonts w:hint="eastAsia"/>
-        </w:rPr>
-        <w:t xml:space="preserve"> 하나 만들어 보기로 결정</w:t>
+        <w:t>구체적인 맵을 하나 만들어 보기로 결정</w:t>
       </w:r>
     </w:p>
     <w:p>
@@ -1170,13 +912,8 @@
         <w:t>가 대상을 탐색하고</w:t>
       </w:r>
       <w:r>
-        <w:t xml:space="preserve"> </w:t>
-      </w:r>
-      <w:proofErr w:type="spellStart"/>
-      <w:r>
-        <w:t>currentState</w:t>
-      </w:r>
-      <w:proofErr w:type="spellEnd"/>
+        <w:t xml:space="preserve"> currentState</w:t>
+      </w:r>
       <w:r>
         <w:rPr>
           <w:rFonts w:hint="eastAsia"/>
@@ -1207,13 +944,8 @@
         </w:rPr>
         <w:t xml:space="preserve">는 이제 </w:t>
       </w:r>
-      <w:proofErr w:type="spellStart"/>
-      <w:r>
-        <w:t>atk</w:t>
-      </w:r>
-      <w:proofErr w:type="spellEnd"/>
-      <w:r>
-        <w:t>(</w:t>
+      <w:r>
+        <w:t>atk(</w:t>
       </w:r>
       <w:r>
         <w:rPr>
@@ -1237,21 +969,8 @@
         <w:t>힐 것임.</w:t>
       </w:r>
       <w:r>
-        <w:t xml:space="preserve"> </w:t>
-      </w:r>
-      <w:proofErr w:type="spellStart"/>
-      <w:r>
-        <w:t>MaxHp</w:t>
-      </w:r>
-      <w:proofErr w:type="spellEnd"/>
-      <w:r>
-        <w:t xml:space="preserve">, Hp, </w:t>
-      </w:r>
-      <w:proofErr w:type="spellStart"/>
-      <w:r>
-        <w:t>Atk</w:t>
-      </w:r>
-      <w:proofErr w:type="spellEnd"/>
+        <w:t xml:space="preserve"> MaxHp, Hp, Atk</w:t>
+      </w:r>
       <w:r>
         <w:rPr>
           <w:rFonts w:hint="eastAsia"/>
@@ -1275,7 +994,6 @@
       </w:r>
     </w:p>
     <w:p>
-      <w:proofErr w:type="spellStart"/>
       <w:r>
         <w:rPr>
           <w:rFonts w:hint="eastAsia"/>
@@ -1284,31 +1002,13 @@
         <w:t>R</w:t>
       </w:r>
       <w:r>
-        <w:t>esources.Load</w:t>
-      </w:r>
-      <w:proofErr w:type="spellEnd"/>
-      <w:r>
-        <w:t>(path)</w:t>
-      </w:r>
-      <w:r>
-        <w:rPr>
-          <w:rFonts w:hint="eastAsia"/>
-        </w:rPr>
-        <w:t xml:space="preserve">로 가져온 </w:t>
-      </w:r>
-      <w:proofErr w:type="spellStart"/>
-      <w:r>
-        <w:rPr>
-          <w:rFonts w:hint="eastAsia"/>
-        </w:rPr>
-        <w:t>프리펩의</w:t>
-      </w:r>
-      <w:proofErr w:type="spellEnd"/>
-      <w:r>
-        <w:rPr>
-          <w:rFonts w:hint="eastAsia"/>
-        </w:rPr>
-        <w:t xml:space="preserve"> 변수 일부를 미리 설정하고 그것을 </w:t>
+        <w:t>esources.Load(path)</w:t>
+      </w:r>
+      <w:r>
+        <w:rPr>
+          <w:rFonts w:hint="eastAsia"/>
+        </w:rPr>
+        <w:t xml:space="preserve">로 가져온 프리펩의 변수 일부를 미리 설정하고 그것을 </w:t>
       </w:r>
       <w:r>
         <w:t xml:space="preserve">Instantiate </w:t>
@@ -1344,21 +1044,7 @@
         <w:rPr>
           <w:rFonts w:hint="eastAsia"/>
         </w:rPr>
-        <w:t xml:space="preserve">일 때만 작동하기 때문에 가져온 </w:t>
-      </w:r>
-      <w:proofErr w:type="spellStart"/>
-      <w:r>
-        <w:rPr>
-          <w:rFonts w:hint="eastAsia"/>
-        </w:rPr>
-        <w:t>프리펩을</w:t>
-      </w:r>
-      <w:proofErr w:type="spellEnd"/>
-      <w:r>
-        <w:rPr>
-          <w:rFonts w:hint="eastAsia"/>
-        </w:rPr>
-        <w:t xml:space="preserve"> </w:t>
+        <w:t xml:space="preserve">일 때만 작동하기 때문에 가져온 프리펩을 </w:t>
       </w:r>
       <w:r>
         <w:t>Active false</w:t>
@@ -1376,16 +1062,184 @@
         <w:rPr>
           <w:rFonts w:hint="eastAsia"/>
         </w:rPr>
-        <w:t xml:space="preserve">한 후 값을 </w:t>
-      </w:r>
-      <w:proofErr w:type="gramStart"/>
-      <w:r>
-        <w:rPr>
-          <w:rFonts w:hint="eastAsia"/>
-        </w:rPr>
-        <w:t>할당 했다</w:t>
-      </w:r>
-      <w:proofErr w:type="gramEnd"/>
+        <w:t>한 후 값을 할당 했다.</w:t>
+      </w:r>
+    </w:p>
+    <w:p>
+      <w:r>
+        <w:rPr>
+          <w:rFonts w:hint="eastAsia"/>
+        </w:rPr>
+        <w:t>U</w:t>
+      </w:r>
+      <w:r>
+        <w:t xml:space="preserve">nit </w:t>
+      </w:r>
+      <w:r>
+        <w:rPr>
+          <w:rFonts w:hint="eastAsia"/>
+        </w:rPr>
+        <w:t>구조를 개편했다.</w:t>
+      </w:r>
+      <w:r>
+        <w:t xml:space="preserve"> </w:t>
+      </w:r>
+      <w:r>
+        <w:rPr>
+          <w:rFonts w:hint="eastAsia"/>
+        </w:rPr>
+        <w:t>이제 각각의 스크립트만 만들고 추가적인 작업을 하지 않아도 자동으로 해당하는 체력,</w:t>
+      </w:r>
+      <w:r>
+        <w:t xml:space="preserve"> </w:t>
+      </w:r>
+      <w:r>
+        <w:rPr>
+          <w:rFonts w:hint="eastAsia"/>
+        </w:rPr>
+        <w:t>공격력,</w:t>
+      </w:r>
+      <w:r>
+        <w:t xml:space="preserve"> </w:t>
+      </w:r>
+      <w:r>
+        <w:rPr>
+          <w:rFonts w:hint="eastAsia"/>
+        </w:rPr>
+        <w:t>드로우 수</w:t>
+      </w:r>
+      <w:r>
+        <w:t xml:space="preserve">, </w:t>
+      </w:r>
+      <w:r>
+        <w:rPr>
+          <w:rFonts w:hint="eastAsia"/>
+        </w:rPr>
+        <w:t>카드들을 읽어온다.</w:t>
+      </w:r>
+      <w:r>
+        <w:t xml:space="preserve"> </w:t>
+      </w:r>
+      <w:r>
+        <w:t>CSV</w:t>
+      </w:r>
+      <w:r>
+        <w:rPr>
+          <w:rFonts w:hint="eastAsia"/>
+        </w:rPr>
+        <w:t>파일 구조를 일부 변경했다.</w:t>
+      </w:r>
+      <w:r>
+        <w:t xml:space="preserve"> </w:t>
+      </w:r>
+      <w:r>
+        <w:rPr>
+          <w:rFonts w:hint="eastAsia"/>
+        </w:rPr>
+        <w:t>이제 턴 종료시에 모든 카드를 버린다.</w:t>
+      </w:r>
+    </w:p>
+    <w:p>
+      <w:r>
+        <w:rPr>
+          <w:rFonts w:hint="eastAsia"/>
+        </w:rPr>
+        <w:t>C</w:t>
+      </w:r>
+      <w:r>
+        <w:t xml:space="preserve">ard </w:t>
+      </w:r>
+      <w:r>
+        <w:rPr>
+          <w:rFonts w:hint="eastAsia"/>
+        </w:rPr>
+        <w:t>구조를 개편했다.</w:t>
+      </w:r>
+      <w:r>
+        <w:t xml:space="preserve"> </w:t>
+      </w:r>
+      <w:r>
+        <w:rPr>
+          <w:rFonts w:hint="eastAsia"/>
+        </w:rPr>
+        <w:t>이제 각각의 Us</w:t>
+      </w:r>
+      <w:r>
+        <w:t>e</w:t>
+      </w:r>
+      <w:r>
+        <w:rPr>
+          <w:rFonts w:hint="eastAsia"/>
+        </w:rPr>
+        <w:t>만 만들면 돌아간다.</w:t>
+      </w:r>
+      <w:r>
+        <w:t xml:space="preserve"> CSV </w:t>
+      </w:r>
+      <w:r>
+        <w:rPr>
+          <w:rFonts w:hint="eastAsia"/>
+        </w:rPr>
+        <w:t xml:space="preserve">파일 </w:t>
+      </w:r>
+      <w:r>
+        <w:t>구조</w:t>
+      </w:r>
+      <w:r>
+        <w:rPr>
+          <w:rFonts w:hint="eastAsia"/>
+        </w:rPr>
+        <w:t>를 일부 변경해서 사용한다.</w:t>
+      </w:r>
+      <w:r>
+        <w:t xml:space="preserve"> </w:t>
+      </w:r>
+      <w:r>
+        <w:rPr>
+          <w:rFonts w:hint="eastAsia"/>
+        </w:rPr>
+        <w:t>내일은 각각의 카드 제작과 상태이상 구현을 목표로 하고있다.</w:t>
+      </w:r>
+    </w:p>
+    <w:p>
+      <w:r>
+        <w:t>20200614</w:t>
+      </w:r>
+    </w:p>
+    <w:p>
+      <w:r>
+        <w:rPr>
+          <w:rFonts w:hint="eastAsia"/>
+        </w:rPr>
+        <w:t>U</w:t>
+      </w:r>
+      <w:r>
+        <w:t>nit</w:t>
+      </w:r>
+      <w:r>
+        <w:rPr>
+          <w:rFonts w:hint="eastAsia"/>
+        </w:rPr>
+        <w:t xml:space="preserve">에 </w:t>
+      </w:r>
+      <w:r>
+        <w:t>atk</w:t>
+      </w:r>
+      <w:r>
+        <w:rPr>
+          <w:rFonts w:hint="eastAsia"/>
+        </w:rPr>
+        <w:t xml:space="preserve">를 추가하고 </w:t>
+      </w:r>
+      <w:r>
+        <w:t xml:space="preserve">slash, shot </w:t>
+      </w:r>
+      <w:r>
+        <w:rPr>
+          <w:rFonts w:hint="eastAsia"/>
+        </w:rPr>
+        <w:t>구현</w:t>
+      </w:r>
       <w:r>
         <w:rPr>
           <w:rFonts w:hint="eastAsia"/>
@@ -1398,43 +1252,255 @@
         <w:rPr>
           <w:rFonts w:hint="eastAsia"/>
         </w:rPr>
-        <w:t>U</w:t>
-      </w:r>
-      <w:r>
-        <w:t xml:space="preserve">nit </w:t>
-      </w:r>
-      <w:r>
-        <w:rPr>
-          <w:rFonts w:hint="eastAsia"/>
-        </w:rPr>
-        <w:t>구조를 개편했다.</w:t>
-      </w:r>
-      <w:r>
-        <w:t xml:space="preserve"> </w:t>
-      </w:r>
-      <w:r>
-        <w:rPr>
-          <w:rFonts w:hint="eastAsia"/>
-        </w:rPr>
-        <w:t>이제 각각의 스크립트만 만들고 추가적인 작업을 하지 않아도 자동으로 해당하는 체력,</w:t>
-      </w:r>
-      <w:r>
-        <w:t xml:space="preserve"> </w:t>
-      </w:r>
-      <w:r>
-        <w:rPr>
-          <w:rFonts w:hint="eastAsia"/>
-        </w:rPr>
-        <w:t>공격력,</w:t>
-      </w:r>
-      <w:r>
-        <w:t xml:space="preserve"> </w:t>
-      </w:r>
-      <w:r>
-        <w:rPr>
-          <w:rFonts w:hint="eastAsia"/>
-        </w:rPr>
-        <w:t>드로우 수</w:t>
+        <w:t>갑자기 떠오른 패시브 아이템들은 대체 어떻게 구현을 해야 할까 고민을 했는데 해결책이 안</w:t>
+      </w:r>
+      <w:r>
+        <w:rPr>
+          <w:rFonts w:hint="eastAsia"/>
+        </w:rPr>
+        <w:t xml:space="preserve"> </w:t>
+      </w:r>
+      <w:r>
+        <w:rPr>
+          <w:rFonts w:hint="eastAsia"/>
+        </w:rPr>
+        <w:t>나와서 친구들과 얘기했더니 떠올랐다.</w:t>
+      </w:r>
+      <w:r>
+        <w:t xml:space="preserve"> </w:t>
+      </w:r>
+      <w:r>
+        <w:rPr>
+          <w:rFonts w:hint="eastAsia"/>
+        </w:rPr>
+        <w:t>아이템을 획득하면 그 아이템에 해당하는 컴포넌트가 추가되고 그 컴포넌트에서 아이템의 효과를 자동으로 발동하게 하는 방식으로 만드는 것이 좋은 방법</w:t>
+      </w:r>
+      <w:r>
+        <w:rPr>
+          <w:rFonts w:hint="eastAsia"/>
+        </w:rPr>
+        <w:t xml:space="preserve"> </w:t>
+      </w:r>
+      <w:r>
+        <w:rPr>
+          <w:rFonts w:hint="eastAsia"/>
+        </w:rPr>
+        <w:t>같다.</w:t>
+      </w:r>
+    </w:p>
+    <w:p>
+      <w:r>
+        <w:rPr>
+          <w:rFonts w:hint="eastAsia"/>
+        </w:rPr>
+        <w:t>2</w:t>
+      </w:r>
+      <w:r>
+        <w:t>0200615</w:t>
+      </w:r>
+    </w:p>
+    <w:p>
+      <w:r>
+        <w:rPr>
+          <w:rFonts w:hint="eastAsia"/>
+        </w:rPr>
+        <w:t>상태이상 시스템을 어떻게 구현할 지 정했음</w:t>
+      </w:r>
+      <w:r>
+        <w:t xml:space="preserve">. </w:t>
+      </w:r>
+      <w:r>
+        <w:rPr>
+          <w:rFonts w:hint="eastAsia"/>
+        </w:rPr>
+        <w:t>h</w:t>
+      </w:r>
+      <w:r>
+        <w:t>ate</w:t>
+      </w:r>
+      <w:r>
+        <w:rPr>
+          <w:rFonts w:hint="eastAsia"/>
+        </w:rPr>
+        <w:t>처럼 만들되 E</w:t>
+      </w:r>
+      <w:r>
+        <w:t xml:space="preserve">nter, Exit, TurnUpdate </w:t>
+      </w:r>
+      <w:r>
+        <w:rPr>
+          <w:rFonts w:hint="eastAsia"/>
+        </w:rPr>
+        <w:t xml:space="preserve">등의 </w:t>
+      </w:r>
+      <w:r>
+        <w:t>State</w:t>
+      </w:r>
+      <w:r>
+        <w:rPr>
+          <w:rFonts w:hint="eastAsia"/>
+        </w:rPr>
+        <w:t>와 같은 함수를 만들어서 적용시킬 것</w:t>
+      </w:r>
+      <w:r>
+        <w:t xml:space="preserve">. </w:t>
+      </w:r>
+      <w:r>
+        <w:rPr>
+          <w:rFonts w:hint="eastAsia"/>
+        </w:rPr>
+        <w:t>또한 U</w:t>
+      </w:r>
+      <w:r>
+        <w:t>nit</w:t>
+      </w:r>
+      <w:r>
+        <w:rPr>
+          <w:rFonts w:hint="eastAsia"/>
+        </w:rPr>
+        <w:t xml:space="preserve">이나 </w:t>
+      </w:r>
+      <w:r>
+        <w:t>Enemy</w:t>
+      </w:r>
+      <w:r>
+        <w:rPr>
+          <w:rFonts w:hint="eastAsia"/>
+        </w:rPr>
+        <w:t>의 기본 스텟을 전투 중에만 사용하는 복사 스텟을 만들어서 그 수치를 변경하기로 결정함.</w:t>
+      </w:r>
+      <w:r>
+        <w:t xml:space="preserve"> </w:t>
+      </w:r>
+      <w:r>
+        <w:rPr>
+          <w:rFonts w:hint="eastAsia"/>
+        </w:rPr>
+        <w:t>이젠 고민을 더 하지 않고 만들어보고 문제가 있으면 고치려고 함.</w:t>
+      </w:r>
+    </w:p>
+    <w:p>
+      <w:r>
+        <w:rPr>
+          <w:rFonts w:hint="eastAsia"/>
+        </w:rPr>
+        <w:t>상태이상 구현완료,</w:t>
+      </w:r>
+      <w:r>
+        <w:t xml:space="preserve"> Condition</w:t>
+      </w:r>
+      <w:r>
+        <w:rPr>
+          <w:rFonts w:hint="eastAsia"/>
+        </w:rPr>
+        <w:t>클래스를 사용함.</w:t>
+      </w:r>
+      <w:r>
+        <w:t xml:space="preserve"> </w:t>
+      </w:r>
+      <w:r>
+        <w:rPr>
+          <w:rFonts w:hint="eastAsia"/>
+        </w:rPr>
+        <w:t xml:space="preserve">이제 </w:t>
+      </w:r>
+      <w:r>
+        <w:t>Unit</w:t>
+      </w:r>
+      <w:r>
+        <w:rPr>
+          <w:rFonts w:hint="eastAsia"/>
+        </w:rPr>
+        <w:t xml:space="preserve">을 상속받아서 </w:t>
+      </w:r>
+      <w:r>
+        <w:t>Undead</w:t>
+      </w:r>
+      <w:r>
+        <w:rPr>
+          <w:rFonts w:hint="eastAsia"/>
+        </w:rPr>
+        <w:t xml:space="preserve">와 </w:t>
+      </w:r>
+      <w:r>
+        <w:t>Enemy</w:t>
+      </w:r>
+      <w:r>
+        <w:rPr>
+          <w:rFonts w:hint="eastAsia"/>
+        </w:rPr>
+        <w:t>가 작동함.</w:t>
+      </w:r>
+      <w:r>
+        <w:t xml:space="preserve"> </w:t>
+      </w:r>
+      <w:r>
+        <w:rPr>
+          <w:rFonts w:hint="eastAsia"/>
+        </w:rPr>
+        <w:t>C</w:t>
+      </w:r>
+      <w:r>
+        <w:t>aveSpider</w:t>
+      </w:r>
+      <w:r>
+        <w:rPr>
+          <w:rFonts w:hint="eastAsia"/>
+        </w:rPr>
+        <w:t xml:space="preserve">가 사용하는 </w:t>
+      </w:r>
+      <w:r>
+        <w:t xml:space="preserve">Slow </w:t>
+      </w:r>
+      <w:r>
+        <w:rPr>
+          <w:rFonts w:hint="eastAsia"/>
+        </w:rPr>
+        <w:t>클래스도 제작완료,</w:t>
+      </w:r>
+      <w:r>
+        <w:t xml:space="preserve"> </w:t>
+      </w:r>
+      <w:r>
+        <w:rPr>
+          <w:rFonts w:hint="eastAsia"/>
+        </w:rPr>
+        <w:t>제대로 작동함을 확인</w:t>
+      </w:r>
+      <w:r>
+        <w:t>.</w:t>
+      </w:r>
+      <w:r>
+        <w:rPr>
+          <w:rFonts w:hint="eastAsia"/>
+        </w:rPr>
+        <w:t xml:space="preserve"> 같은 상태이상이 중첩되면 중첩된 만큼 지속시간이 늘어남.</w:t>
+      </w:r>
+    </w:p>
+    <w:p>
+      <w:r>
+        <w:rPr>
+          <w:rFonts w:hint="eastAsia"/>
+        </w:rPr>
+        <w:t>각 상태이상을 얻을 때 해당하는 아이콘이 자동으로 붙게 설정,</w:t>
+      </w:r>
+      <w:r>
+        <w:t xml:space="preserve"> </w:t>
+      </w:r>
+      <w:r>
+        <w:rPr>
+          <w:rFonts w:hint="eastAsia"/>
+        </w:rPr>
+        <w:t>S</w:t>
+      </w:r>
+      <w:r>
+        <w:t>low</w:t>
+      </w:r>
+      <w:r>
+        <w:rPr>
+          <w:rFonts w:hint="eastAsia"/>
+        </w:rPr>
+        <w:t>의 카드 드로우 수가 복구 되지 않는 문제 해결</w:t>
       </w:r>
       <w:r>
         <w:t xml:space="preserve">, </w:t>
@@ -1443,31 +1509,297 @@
         <w:rPr>
           <w:rFonts w:hint="eastAsia"/>
         </w:rPr>
-        <w:t>카드들을 읽어온다.</w:t>
-      </w:r>
-      <w:r>
-        <w:t xml:space="preserve"> </w:t>
-      </w:r>
-      <w:r>
-        <w:t>CSV</w:t>
-      </w:r>
-      <w:r>
-        <w:rPr>
-          <w:rFonts w:hint="eastAsia"/>
-        </w:rPr>
-        <w:t>파일 구조를 일부 변경했다.</w:t>
-      </w:r>
-      <w:r>
-        <w:t xml:space="preserve"> </w:t>
-      </w:r>
-      <w:r>
-        <w:rPr>
-          <w:rFonts w:hint="eastAsia"/>
-        </w:rPr>
-        <w:t>이제 턴 종료시에 모든 카드를 버린다.</w:t>
-      </w:r>
-    </w:p>
-    <w:p>
+        <w:t>f</w:t>
+      </w:r>
+      <w:r>
+        <w:t>oreach</w:t>
+      </w:r>
+      <w:r>
+        <w:rPr>
+          <w:rFonts w:hint="eastAsia"/>
+        </w:rPr>
+        <w:t>구문 도중에 변수가 지워졌을 때 생기는 오류를 g</w:t>
+      </w:r>
+      <w:r>
+        <w:t>oto</w:t>
+      </w:r>
+      <w:r>
+        <w:rPr>
+          <w:rFonts w:hint="eastAsia"/>
+        </w:rPr>
+        <w:t>문을 이용하여 수정함.</w:t>
+      </w:r>
+      <w:r>
+        <w:t xml:space="preserve"> </w:t>
+      </w:r>
+      <w:r>
+        <w:rPr>
+          <w:rFonts w:hint="eastAsia"/>
+        </w:rPr>
+        <w:t>일단 지금 문제는 다 해결한 듯하다.</w:t>
+      </w:r>
+      <w:r>
+        <w:t xml:space="preserve"> </w:t>
+      </w:r>
+      <w:r>
+        <w:rPr>
+          <w:rFonts w:hint="eastAsia"/>
+        </w:rPr>
+        <w:t>내일은 일어나서 바뀐 것들을 정리하고 U</w:t>
+      </w:r>
+      <w:r>
+        <w:t>ML</w:t>
+      </w:r>
+      <w:r>
+        <w:rPr>
+          <w:rFonts w:hint="eastAsia"/>
+        </w:rPr>
+        <w:t>에 적용시킨 후에 추가적인 카드들을 제작할 예정이다.</w:t>
+      </w:r>
+    </w:p>
+    <w:p>
+      <w:r>
+        <w:rPr>
+          <w:rFonts w:hint="eastAsia"/>
+        </w:rPr>
+        <w:t>2</w:t>
+      </w:r>
+      <w:r>
+        <w:t>0200616</w:t>
+      </w:r>
+    </w:p>
+    <w:p>
+      <w:r>
+        <w:rPr>
+          <w:rFonts w:hint="eastAsia"/>
+        </w:rPr>
+        <w:t xml:space="preserve">어제 만든 내용들 </w:t>
+      </w:r>
+      <w:r>
+        <w:t xml:space="preserve">UML </w:t>
+      </w:r>
+      <w:r>
+        <w:rPr>
+          <w:rFonts w:hint="eastAsia"/>
+        </w:rPr>
+        <w:t>정리 완료</w:t>
+      </w:r>
+      <w:r>
+        <w:t xml:space="preserve">. </w:t>
+      </w:r>
+      <w:r>
+        <w:rPr>
+          <w:rFonts w:hint="eastAsia"/>
+        </w:rPr>
+        <w:t>깃허브 업로드 후 각종 카드 만들 것</w:t>
+      </w:r>
+    </w:p>
+    <w:p>
+      <w:r>
+        <w:rPr>
+          <w:rFonts w:hint="eastAsia"/>
+        </w:rPr>
+        <w:t>T</w:t>
+      </w:r>
+      <w:r>
+        <w:t xml:space="preserve">ount </w:t>
+      </w:r>
+      <w:r>
+        <w:rPr>
+          <w:rFonts w:hint="eastAsia"/>
+        </w:rPr>
+        <w:t>상태이상 추가,</w:t>
+      </w:r>
+      <w:r>
+        <w:t xml:space="preserve"> Roar</w:t>
+      </w:r>
+      <w:r>
+        <w:rPr>
+          <w:rFonts w:hint="eastAsia"/>
+        </w:rPr>
+        <w:t>카드 제작</w:t>
+      </w:r>
+      <w:r>
+        <w:rPr>
+          <w:rFonts w:hint="eastAsia"/>
+        </w:rPr>
+        <w:t>,</w:t>
+      </w:r>
+      <w:r>
+        <w:t xml:space="preserve"> </w:t>
+      </w:r>
+      <w:r>
+        <w:rPr>
+          <w:rFonts w:hint="eastAsia"/>
+        </w:rPr>
+        <w:t>R</w:t>
+      </w:r>
+      <w:r>
+        <w:t xml:space="preserve">eady </w:t>
+      </w:r>
+      <w:r>
+        <w:rPr>
+          <w:rFonts w:hint="eastAsia"/>
+        </w:rPr>
+        <w:t>상태이상 추가,</w:t>
+      </w:r>
+      <w:r>
+        <w:t xml:space="preserve"> Ready</w:t>
+      </w:r>
+      <w:r>
+        <w:rPr>
+          <w:rFonts w:hint="eastAsia"/>
+        </w:rPr>
+        <w:t>카드 제작.</w:t>
+      </w:r>
+    </w:p>
+    <w:p>
+      <w:r>
+        <w:rPr>
+          <w:rFonts w:hint="eastAsia"/>
+        </w:rPr>
+        <w:t>R</w:t>
+      </w:r>
+      <w:r>
+        <w:t xml:space="preserve">eady </w:t>
+      </w:r>
+      <w:r>
+        <w:rPr>
+          <w:rFonts w:hint="eastAsia"/>
+        </w:rPr>
+        <w:t>과정에서 상당히 맘에 들지 않는 코딩을 함.</w:t>
+      </w:r>
+      <w:r>
+        <w:t xml:space="preserve"> </w:t>
+      </w:r>
+      <w:r>
+        <w:rPr>
+          <w:rFonts w:hint="eastAsia"/>
+        </w:rPr>
+        <w:t>해결책을 못 찾아서 일단 그냥 사용함.</w:t>
+      </w:r>
+      <w:r>
+        <w:t xml:space="preserve"> </w:t>
+      </w:r>
+      <w:r>
+        <w:rPr>
+          <w:rFonts w:hint="eastAsia"/>
+        </w:rPr>
+        <w:t>개인</w:t>
+      </w:r>
+      <w:r>
+        <w:rPr>
+          <w:rFonts w:hint="eastAsia"/>
+        </w:rPr>
+        <w:lastRenderedPageBreak/>
+        <w:t>적으로 이런 하드코딩에 가까운 방법은 사용하고 싶지 않음</w:t>
+      </w:r>
+    </w:p>
+    <w:p>
+      <w:r>
+        <w:rPr>
+          <w:rFonts w:hint="eastAsia"/>
+        </w:rPr>
+        <w:t>H</w:t>
+      </w:r>
+      <w:r>
+        <w:t>eal</w:t>
+      </w:r>
+      <w:r>
+        <w:rPr>
+          <w:rFonts w:hint="eastAsia"/>
+        </w:rPr>
+        <w:t>카드</w:t>
+      </w:r>
+      <w:r>
+        <w:t xml:space="preserve">, </w:t>
+      </w:r>
+      <w:r>
+        <w:rPr>
+          <w:rFonts w:hint="eastAsia"/>
+        </w:rPr>
+        <w:t>D</w:t>
+      </w:r>
+      <w:r>
+        <w:t>efensePosition</w:t>
+      </w:r>
+      <w:r>
+        <w:rPr>
+          <w:rFonts w:hint="eastAsia"/>
+        </w:rPr>
+        <w:t>카드 제작 완료.</w:t>
+      </w:r>
+      <w:r>
+        <w:t xml:space="preserve"> </w:t>
+      </w:r>
+      <w:r>
+        <w:rPr>
+          <w:rFonts w:hint="eastAsia"/>
+        </w:rPr>
+        <w:t>이제 카드를 사용할 때 거는 조건에 따라 적에게 사용할지 아군에게 사용할지 정할 수 있음.</w:t>
+      </w:r>
+    </w:p>
+    <w:p>
+      <w:r>
+        <w:rPr>
+          <w:rFonts w:hint="eastAsia"/>
+        </w:rPr>
+        <w:t xml:space="preserve">이제 </w:t>
+      </w:r>
+      <w:r>
+        <w:t>SupportShot</w:t>
+      </w:r>
+      <w:r>
+        <w:rPr>
+          <w:rFonts w:hint="eastAsia"/>
+        </w:rPr>
+        <w:t>카드만 만들면 기본세트 끝!</w:t>
+      </w:r>
+      <w:r>
+        <w:t xml:space="preserve"> </w:t>
+      </w:r>
+      <w:r>
+        <w:rPr>
+          <w:rFonts w:hint="eastAsia"/>
+        </w:rPr>
+        <w:t>이건 내일 마저 만들고 정리 후 업로드 할 예정</w:t>
+      </w:r>
+    </w:p>
+    <w:p>
+      <w:r>
+        <w:rPr>
+          <w:rFonts w:hint="eastAsia"/>
+        </w:rPr>
+        <w:t>2</w:t>
+      </w:r>
+      <w:r>
+        <w:t>0200617</w:t>
+      </w:r>
+    </w:p>
+    <w:p>
+      <w:pPr>
+        <w:rPr>
+          <w:rFonts w:hint="eastAsia"/>
+        </w:rPr>
+      </w:pPr>
+      <w:r>
+        <w:rPr>
+          <w:rFonts w:hint="eastAsia"/>
+        </w:rPr>
+        <w:t>S</w:t>
+      </w:r>
+      <w:r>
+        <w:t xml:space="preserve">upportShot </w:t>
+      </w:r>
+      <w:r>
+        <w:rPr>
+          <w:rFonts w:hint="eastAsia"/>
+        </w:rPr>
+        <w:t>구현.</w:t>
+      </w:r>
+      <w:r>
+        <w:t xml:space="preserve"> </w:t>
+      </w:r>
       <w:r>
         <w:rPr>
           <w:rFonts w:hint="eastAsia"/>
@@ -1475,543 +1807,59 @@
         <w:t>C</w:t>
       </w:r>
       <w:r>
-        <w:t xml:space="preserve">ard </w:t>
-      </w:r>
-      <w:r>
-        <w:rPr>
-          <w:rFonts w:hint="eastAsia"/>
-        </w:rPr>
-        <w:t>구조를 개편했다.</w:t>
-      </w:r>
-      <w:r>
-        <w:t xml:space="preserve"> </w:t>
-      </w:r>
-      <w:r>
-        <w:rPr>
-          <w:rFonts w:hint="eastAsia"/>
-        </w:rPr>
-        <w:t>이제 각각의 Us</w:t>
-      </w:r>
-      <w:r>
-        <w:t>e</w:t>
-      </w:r>
-      <w:r>
-        <w:rPr>
-          <w:rFonts w:hint="eastAsia"/>
-        </w:rPr>
-        <w:t>만 만들면 돌아간다.</w:t>
-      </w:r>
-      <w:r>
-        <w:t xml:space="preserve"> CSV </w:t>
-      </w:r>
-      <w:r>
-        <w:rPr>
-          <w:rFonts w:hint="eastAsia"/>
-        </w:rPr>
-        <w:t xml:space="preserve">파일 </w:t>
-      </w:r>
-      <w:r>
-        <w:t>구조</w:t>
-      </w:r>
-      <w:r>
-        <w:rPr>
-          <w:rFonts w:hint="eastAsia"/>
-        </w:rPr>
-        <w:t>를 일부 변경해서 사용한다.</w:t>
-      </w:r>
-      <w:r>
-        <w:t xml:space="preserve"> </w:t>
-      </w:r>
-      <w:r>
-        <w:rPr>
-          <w:rFonts w:hint="eastAsia"/>
-        </w:rPr>
-        <w:t xml:space="preserve">내일은 각각의 카드 제작과 상태이상 구현을 목표로 </w:t>
-      </w:r>
-      <w:proofErr w:type="gramStart"/>
-      <w:r>
-        <w:rPr>
-          <w:rFonts w:hint="eastAsia"/>
-        </w:rPr>
-        <w:t>하고있다</w:t>
-      </w:r>
-      <w:proofErr w:type="gramEnd"/>
-      <w:r>
-        <w:rPr>
-          <w:rFonts w:hint="eastAsia"/>
-        </w:rPr>
-        <w:t>.</w:t>
-      </w:r>
-    </w:p>
-    <w:p>
-      <w:r>
-        <w:t>20200614</w:t>
-      </w:r>
-    </w:p>
-    <w:p>
-      <w:r>
-        <w:rPr>
-          <w:rFonts w:hint="eastAsia"/>
-        </w:rPr>
-        <w:t>U</w:t>
-      </w:r>
-      <w:r>
-        <w:t>nit</w:t>
-      </w:r>
-      <w:r>
-        <w:rPr>
-          <w:rFonts w:hint="eastAsia"/>
-        </w:rPr>
-        <w:t xml:space="preserve">에 </w:t>
-      </w:r>
-      <w:proofErr w:type="spellStart"/>
-      <w:r>
-        <w:t>atk</w:t>
-      </w:r>
-      <w:proofErr w:type="spellEnd"/>
-      <w:r>
-        <w:rPr>
-          <w:rFonts w:hint="eastAsia"/>
-        </w:rPr>
-        <w:t xml:space="preserve">를 추가하고 </w:t>
-      </w:r>
-      <w:r>
-        <w:t xml:space="preserve">slash, shot </w:t>
-      </w:r>
-      <w:r>
-        <w:rPr>
-          <w:rFonts w:hint="eastAsia"/>
-        </w:rPr>
-        <w:t>구현</w:t>
-      </w:r>
-      <w:r>
-        <w:rPr>
-          <w:rFonts w:hint="eastAsia"/>
-        </w:rPr>
-        <w:t>.</w:t>
-      </w:r>
-    </w:p>
-    <w:p>
-      <w:r>
-        <w:rPr>
-          <w:rFonts w:hint="eastAsia"/>
-        </w:rPr>
-        <w:t>갑자기 떠오른 패시브 아이템들은 대체 어떻게 구현을 해야 할까 고민을 했는데 해결책이 안</w:t>
-      </w:r>
-      <w:r>
-        <w:rPr>
-          <w:rFonts w:hint="eastAsia"/>
-        </w:rPr>
-        <w:t xml:space="preserve"> </w:t>
-      </w:r>
-      <w:r>
-        <w:rPr>
-          <w:rFonts w:hint="eastAsia"/>
-        </w:rPr>
-        <w:t>나와서 친구들과 얘기했더니 떠올랐다.</w:t>
-      </w:r>
-      <w:r>
-        <w:t xml:space="preserve"> </w:t>
-      </w:r>
-      <w:r>
-        <w:rPr>
-          <w:rFonts w:hint="eastAsia"/>
-        </w:rPr>
-        <w:t>아이템을 획득하면 그 아이템에 해당하는 컴포넌트가 추가되고 그 컴포넌트에서 아이템의 효과를 자동으로 발동하게 하는 방식으로 만드는 것이 좋은 방법</w:t>
-      </w:r>
-      <w:r>
-        <w:rPr>
-          <w:rFonts w:hint="eastAsia"/>
-        </w:rPr>
-        <w:t xml:space="preserve"> </w:t>
-      </w:r>
-      <w:r>
-        <w:rPr>
-          <w:rFonts w:hint="eastAsia"/>
-        </w:rPr>
-        <w:t>같다.</w:t>
-      </w:r>
-    </w:p>
-    <w:p>
-      <w:r>
-        <w:rPr>
-          <w:rFonts w:hint="eastAsia"/>
-        </w:rPr>
-        <w:t>2</w:t>
-      </w:r>
-      <w:r>
-        <w:t>0200615</w:t>
-      </w:r>
-    </w:p>
-    <w:p>
-      <w:r>
-        <w:rPr>
-          <w:rFonts w:hint="eastAsia"/>
-        </w:rPr>
-        <w:t>상태이상 시스템을 어떻게 구현할 지 정했음</w:t>
-      </w:r>
-      <w:r>
-        <w:t xml:space="preserve">. </w:t>
-      </w:r>
-      <w:r>
-        <w:rPr>
-          <w:rFonts w:hint="eastAsia"/>
-        </w:rPr>
-        <w:t>h</w:t>
-      </w:r>
-      <w:r>
-        <w:t>ate</w:t>
-      </w:r>
-      <w:r>
-        <w:rPr>
-          <w:rFonts w:hint="eastAsia"/>
-        </w:rPr>
-        <w:t>처럼 만들되 E</w:t>
-      </w:r>
-      <w:r>
-        <w:t xml:space="preserve">nter, Exit, </w:t>
-      </w:r>
-      <w:proofErr w:type="spellStart"/>
-      <w:r>
-        <w:t>TurnUpdate</w:t>
-      </w:r>
-      <w:proofErr w:type="spellEnd"/>
-      <w:r>
-        <w:t xml:space="preserve"> </w:t>
-      </w:r>
-      <w:r>
-        <w:rPr>
-          <w:rFonts w:hint="eastAsia"/>
-        </w:rPr>
-        <w:t xml:space="preserve">등의 </w:t>
-      </w:r>
-      <w:r>
-        <w:t>State</w:t>
-      </w:r>
-      <w:r>
-        <w:rPr>
-          <w:rFonts w:hint="eastAsia"/>
-        </w:rPr>
-        <w:t>와 같은 함수를 만들어서 적용시킬 것</w:t>
-      </w:r>
-      <w:r>
-        <w:t xml:space="preserve">. </w:t>
-      </w:r>
-      <w:r>
-        <w:rPr>
-          <w:rFonts w:hint="eastAsia"/>
-        </w:rPr>
-        <w:t>또한 U</w:t>
-      </w:r>
-      <w:r>
-        <w:t>nit</w:t>
-      </w:r>
-      <w:r>
-        <w:rPr>
-          <w:rFonts w:hint="eastAsia"/>
-        </w:rPr>
-        <w:t xml:space="preserve">이나 </w:t>
-      </w:r>
-      <w:r>
-        <w:t>Enemy</w:t>
-      </w:r>
-      <w:r>
-        <w:rPr>
-          <w:rFonts w:hint="eastAsia"/>
-        </w:rPr>
-        <w:t xml:space="preserve">의 기본 </w:t>
-      </w:r>
-      <w:proofErr w:type="spellStart"/>
-      <w:r>
-        <w:rPr>
-          <w:rFonts w:hint="eastAsia"/>
-        </w:rPr>
-        <w:t>스텟을</w:t>
-      </w:r>
-      <w:proofErr w:type="spellEnd"/>
-      <w:r>
-        <w:rPr>
-          <w:rFonts w:hint="eastAsia"/>
-        </w:rPr>
-        <w:t xml:space="preserve"> 전투 중에만 사용하는 복사 </w:t>
-      </w:r>
-      <w:proofErr w:type="spellStart"/>
-      <w:r>
-        <w:rPr>
-          <w:rFonts w:hint="eastAsia"/>
-        </w:rPr>
-        <w:t>스텟을</w:t>
-      </w:r>
-      <w:proofErr w:type="spellEnd"/>
-      <w:r>
-        <w:rPr>
-          <w:rFonts w:hint="eastAsia"/>
-        </w:rPr>
-        <w:t xml:space="preserve"> 만들어서 그 수치를 변경하기로 결정함.</w:t>
-      </w:r>
-      <w:r>
-        <w:t xml:space="preserve"> </w:t>
-      </w:r>
-      <w:r>
-        <w:rPr>
-          <w:rFonts w:hint="eastAsia"/>
-        </w:rPr>
-        <w:t>이젠 고민을 더 하지 않고 만들어보고 문제가 있으면 고치려고 함.</w:t>
-      </w:r>
-    </w:p>
-    <w:p>
-      <w:r>
-        <w:rPr>
-          <w:rFonts w:hint="eastAsia"/>
-        </w:rPr>
-        <w:t>상태이상 구현완료,</w:t>
-      </w:r>
-      <w:r>
-        <w:t xml:space="preserve"> Condition</w:t>
-      </w:r>
-      <w:r>
-        <w:rPr>
-          <w:rFonts w:hint="eastAsia"/>
-        </w:rPr>
-        <w:t>클래스를 사용함.</w:t>
-      </w:r>
-      <w:r>
-        <w:t xml:space="preserve"> </w:t>
-      </w:r>
-      <w:r>
-        <w:rPr>
-          <w:rFonts w:hint="eastAsia"/>
-        </w:rPr>
-        <w:t xml:space="preserve">이제 </w:t>
-      </w:r>
-      <w:r>
-        <w:t>Unit</w:t>
-      </w:r>
-      <w:r>
-        <w:rPr>
-          <w:rFonts w:hint="eastAsia"/>
-        </w:rPr>
-        <w:t xml:space="preserve">을 상속받아서 </w:t>
-      </w:r>
-      <w:r>
-        <w:t>Undead</w:t>
-      </w:r>
-      <w:r>
-        <w:rPr>
-          <w:rFonts w:hint="eastAsia"/>
-        </w:rPr>
-        <w:t xml:space="preserve">와 </w:t>
-      </w:r>
-      <w:r>
-        <w:t>Enemy</w:t>
-      </w:r>
-      <w:r>
-        <w:rPr>
-          <w:rFonts w:hint="eastAsia"/>
-        </w:rPr>
-        <w:t>가 작동함.</w:t>
-      </w:r>
-      <w:r>
-        <w:t xml:space="preserve"> </w:t>
-      </w:r>
-      <w:proofErr w:type="spellStart"/>
-      <w:r>
-        <w:rPr>
-          <w:rFonts w:hint="eastAsia"/>
-        </w:rPr>
-        <w:t>C</w:t>
-      </w:r>
-      <w:r>
-        <w:t>aveSpider</w:t>
-      </w:r>
-      <w:proofErr w:type="spellEnd"/>
-      <w:r>
-        <w:rPr>
-          <w:rFonts w:hint="eastAsia"/>
-        </w:rPr>
-        <w:t xml:space="preserve">가 사용하는 </w:t>
-      </w:r>
-      <w:r>
-        <w:t xml:space="preserve">Slow </w:t>
-      </w:r>
-      <w:r>
-        <w:rPr>
-          <w:rFonts w:hint="eastAsia"/>
-        </w:rPr>
-        <w:t>클래스도 제작완료,</w:t>
-      </w:r>
-      <w:r>
-        <w:t xml:space="preserve"> </w:t>
-      </w:r>
-      <w:r>
-        <w:rPr>
-          <w:rFonts w:hint="eastAsia"/>
-        </w:rPr>
-        <w:t>제대로 작동함을 확인</w:t>
-      </w:r>
-      <w:r>
-        <w:t>.</w:t>
-      </w:r>
-      <w:r>
-        <w:rPr>
-          <w:rFonts w:hint="eastAsia"/>
-        </w:rPr>
-        <w:t xml:space="preserve"> 같은 상태이상이 중첩되면 중첩된 만큼 지속시간이 늘어남.</w:t>
-      </w:r>
-    </w:p>
-    <w:p>
-      <w:r>
-        <w:rPr>
-          <w:rFonts w:hint="eastAsia"/>
-        </w:rPr>
-        <w:t>각 상태이상을 얻을 때 해당하는 아이콘이 자동으로 붙게 설정,</w:t>
-      </w:r>
-      <w:r>
-        <w:t xml:space="preserve"> </w:t>
-      </w:r>
-      <w:r>
-        <w:rPr>
-          <w:rFonts w:hint="eastAsia"/>
-        </w:rPr>
-        <w:t>S</w:t>
-      </w:r>
-      <w:r>
-        <w:t>low</w:t>
-      </w:r>
-      <w:r>
-        <w:rPr>
-          <w:rFonts w:hint="eastAsia"/>
-        </w:rPr>
-        <w:t xml:space="preserve">의 카드 드로우 수가 </w:t>
-      </w:r>
-      <w:proofErr w:type="gramStart"/>
-      <w:r>
-        <w:rPr>
-          <w:rFonts w:hint="eastAsia"/>
-        </w:rPr>
-        <w:t>복구 되지</w:t>
-      </w:r>
-      <w:proofErr w:type="gramEnd"/>
-      <w:r>
-        <w:rPr>
-          <w:rFonts w:hint="eastAsia"/>
-        </w:rPr>
-        <w:t xml:space="preserve"> 않는 문제 해결</w:t>
-      </w:r>
-      <w:r>
-        <w:t xml:space="preserve">, </w:t>
-      </w:r>
-      <w:r>
-        <w:rPr>
-          <w:rFonts w:hint="eastAsia"/>
-        </w:rPr>
-        <w:t>f</w:t>
-      </w:r>
-      <w:r>
-        <w:t>oreach</w:t>
-      </w:r>
-      <w:r>
-        <w:rPr>
-          <w:rFonts w:hint="eastAsia"/>
-        </w:rPr>
-        <w:t xml:space="preserve">구문 도중에 변수가 지워졌을 때 생기는 오류를 </w:t>
-      </w:r>
-      <w:proofErr w:type="spellStart"/>
-      <w:r>
-        <w:rPr>
-          <w:rFonts w:hint="eastAsia"/>
-        </w:rPr>
-        <w:t>g</w:t>
-      </w:r>
-      <w:r>
-        <w:t>oto</w:t>
-      </w:r>
-      <w:proofErr w:type="spellEnd"/>
-      <w:r>
-        <w:rPr>
-          <w:rFonts w:hint="eastAsia"/>
-        </w:rPr>
-        <w:t>문을 이용하여 수정함.</w:t>
-      </w:r>
-      <w:r>
-        <w:t xml:space="preserve"> </w:t>
-      </w:r>
-      <w:r>
-        <w:rPr>
-          <w:rFonts w:hint="eastAsia"/>
-        </w:rPr>
-        <w:t>일단 지금 문제는 다 해결한 듯하다.</w:t>
-      </w:r>
-      <w:r>
-        <w:t xml:space="preserve"> </w:t>
-      </w:r>
-      <w:r>
-        <w:rPr>
-          <w:rFonts w:hint="eastAsia"/>
-        </w:rPr>
-        <w:t>내일은 일어나서 바뀐 것들을 정리하고 U</w:t>
-      </w:r>
-      <w:r>
-        <w:t>ML</w:t>
-      </w:r>
-      <w:r>
-        <w:rPr>
-          <w:rFonts w:hint="eastAsia"/>
-        </w:rPr>
-        <w:t>에 적용시킨 후에 추가적인 카드들을 제작할 예정이다.</w:t>
-      </w:r>
-    </w:p>
-    <w:p>
-      <w:r>
-        <w:rPr>
-          <w:rFonts w:hint="eastAsia"/>
-        </w:rPr>
-        <w:t>2</w:t>
-      </w:r>
-      <w:r>
-        <w:t>0200616</w:t>
-      </w:r>
-    </w:p>
-    <w:p>
-      <w:r>
-        <w:rPr>
-          <w:rFonts w:hint="eastAsia"/>
-        </w:rPr>
-        <w:t xml:space="preserve">어제 만든 내용들 </w:t>
-      </w:r>
-      <w:r>
-        <w:t xml:space="preserve">UML </w:t>
-      </w:r>
-      <w:r>
-        <w:rPr>
-          <w:rFonts w:hint="eastAsia"/>
-        </w:rPr>
-        <w:t>정리 완료</w:t>
-      </w:r>
-      <w:r>
-        <w:t xml:space="preserve">. </w:t>
-      </w:r>
-      <w:proofErr w:type="spellStart"/>
-      <w:r>
-        <w:rPr>
-          <w:rFonts w:hint="eastAsia"/>
-        </w:rPr>
-        <w:t>깃허브</w:t>
-      </w:r>
-      <w:proofErr w:type="spellEnd"/>
-      <w:r>
-        <w:rPr>
-          <w:rFonts w:hint="eastAsia"/>
-        </w:rPr>
-        <w:t xml:space="preserve"> 업로드 후 각종 카드 만들 것</w:t>
-      </w:r>
-    </w:p>
-    <w:p>
-      <w:pPr>
-        <w:rPr>
-          <w:rFonts w:hint="eastAsia"/>
-        </w:rPr>
-      </w:pPr>
+        <w:t>ondition</w:t>
+      </w:r>
+      <w:r>
+        <w:rPr>
+          <w:rFonts w:hint="eastAsia"/>
+        </w:rPr>
+        <w:t xml:space="preserve">을 상속받는 </w:t>
+      </w:r>
+      <w:r>
+        <w:t>CountCondition, CountdownCondition</w:t>
+      </w:r>
+      <w:r>
+        <w:rPr>
+          <w:rFonts w:hint="eastAsia"/>
+        </w:rPr>
+        <w:t xml:space="preserve">으로 구분했고 이후로도 </w:t>
+      </w:r>
+      <w:r>
+        <w:t>AttackedCondition, HitedCondition</w:t>
+      </w:r>
+      <w:r>
+        <w:rPr>
+          <w:rFonts w:hint="eastAsia"/>
+        </w:rPr>
+        <w:t>과 같은 이름으로 구분 지어서 만들 예정이다.</w:t>
+      </w:r>
+      <w:r>
+        <w:t xml:space="preserve"> </w:t>
+      </w:r>
+      <w:r>
+        <w:rPr>
+          <w:rFonts w:hint="eastAsia"/>
+        </w:rPr>
+        <w:t xml:space="preserve">각 </w:t>
+      </w:r>
+      <w:r>
+        <w:t>Condition</w:t>
+      </w:r>
+      <w:r>
+        <w:rPr>
+          <w:rFonts w:hint="eastAsia"/>
+        </w:rPr>
+        <w:t>의 특징은 이름에서 알 수 있듯이 어떤 것을 추가로 가지고 있거나 어떤 때에 발동하는 지에 대해 알 수 있다.</w:t>
+      </w:r>
+      <w:r>
+        <w:t xml:space="preserve"> </w:t>
+      </w:r>
+      <w:r>
+        <w:rPr>
+          <w:rFonts w:hint="eastAsia"/>
+        </w:rPr>
+        <w:t>이제 기본적인 세팅이 끝났으니 앞으로는 전체적인 게임의 흐름을 만들고 남은 전투부분을 채울 생각이다.</w:t>
+      </w:r>
       <w:bookmarkStart w:id="0" w:name="_GoBack"/>
       <w:bookmarkEnd w:id="0"/>
     </w:p>

</xml_diff>